<commit_message>
Modified Koncepcja-TASS.docx Renamed scrapper.py -> scraper.py
</commit_message>
<xml_diff>
--- a/Koncepcja-TASS.docx
+++ b/Koncepcja-TASS.docx
@@ -405,7 +405,25 @@
           <w:szCs w:val="24"/>
           <w:shd w:val="clear" w:color="auto" w:fill="FFFFFF"/>
         </w:rPr>
-        <w:t>11.12.2019</w:t>
+        <w:t>1</w:t>
+      </w:r>
+      <w:r>
+        <w:rPr>
+          <w:color w:val="000000"/>
+          <w:sz w:val="24"/>
+          <w:szCs w:val="24"/>
+          <w:shd w:val="clear" w:color="auto" w:fill="FFFFFF"/>
+        </w:rPr>
+        <w:t>5</w:t>
+      </w:r>
+      <w:r>
+        <w:rPr>
+          <w:color w:val="000000"/>
+          <w:sz w:val="24"/>
+          <w:szCs w:val="24"/>
+          <w:shd w:val="clear" w:color="auto" w:fill="FFFFFF"/>
+        </w:rPr>
+        <w:t>.12.2019</w:t>
       </w:r>
       <w:r>
         <w:rPr>
@@ -453,7 +471,13 @@
       </w:r>
       <w:r>
         <w:br/>
-        <w:t xml:space="preserve">W raporcie końcowym skupimy się na przedstawieniu zarówno różnic jaki podobieństw pomiędzy obiema sieciami. </w:t>
+        <w:t>W raporcie końcowym skupimy się na przedstawieniu zarówno różnic jak</w:t>
+      </w:r>
+      <w:r>
+        <w:t xml:space="preserve"> </w:t>
+      </w:r>
+      <w:r>
+        <w:t xml:space="preserve">i podobieństw pomiędzy obiema sieciami. </w:t>
       </w:r>
     </w:p>
     <w:p>
@@ -518,24 +542,55 @@
         <w:t xml:space="preserve"> </w:t>
       </w:r>
       <w:r>
-        <w:t xml:space="preserve">Możemy z nich wyczytać między innymi informacje o numerze patentu, </w:t>
+        <w:t>Możemy z nich wyczytać między innymi informacje o numerze patentu, da</w:t>
+      </w:r>
+      <w:r>
+        <w:t>cie</w:t>
+      </w:r>
+      <w:r>
+        <w:t xml:space="preserve"> </w:t>
+      </w:r>
+      <w:r>
+        <w:t xml:space="preserve">publikacji, czy </w:t>
+      </w:r>
+      <w:r>
+        <w:t>jego opis.</w:t>
+      </w:r>
+      <w:r>
+        <w:t xml:space="preserve"> Danie nie zawierają informacji o autorach patentów</w:t>
+      </w:r>
+      <w:r>
+        <w:t xml:space="preserve">, które są potrzebne do stworzenia sieci. </w:t>
+      </w:r>
+      <w:r>
+        <w:t xml:space="preserve">Informacja o autorach zostanie pozyskana ze strony Google </w:t>
       </w:r>
       <w:proofErr w:type="spellStart"/>
       <w:r>
-        <w:t>date</w:t>
+        <w:t>Patents</w:t>
       </w:r>
       <w:proofErr w:type="spellEnd"/>
       <w:r>
-        <w:t xml:space="preserve"> </w:t>
-      </w:r>
-      <w:r>
-        <w:t xml:space="preserve">publikacji, czy </w:t>
-      </w:r>
-      <w:r>
-        <w:t>jego opis.</w:t>
-      </w:r>
-      <w:r>
-        <w:br/>
+        <w:t xml:space="preserve"> (</w:t>
+      </w:r>
+      <w:hyperlink r:id="rId8" w:history="1">
+        <w:r>
+          <w:rPr>
+            <w:rStyle w:val="Hipercze"/>
+          </w:rPr>
+          <w:t>https://patents.google.com/</w:t>
+        </w:r>
+      </w:hyperlink>
+      <w:r>
+        <w:t xml:space="preserve">). W języku </w:t>
+      </w:r>
+      <w:proofErr w:type="spellStart"/>
+      <w:r>
+        <w:t>Python</w:t>
+      </w:r>
+      <w:proofErr w:type="spellEnd"/>
+      <w:r>
+        <w:t xml:space="preserve"> zostaną przygotowane skrypty łączące się ze stroną, wyszukujące dany patent i wyciągające dane jego autorów.</w:t>
       </w:r>
     </w:p>
     <w:p>
@@ -555,7 +610,30 @@
       </w:r>
       <w:proofErr w:type="spellEnd"/>
     </w:p>
-    <w:p/>
+    <w:p>
+      <w:r>
+        <w:t>Dla porównania sieci wynikającej z wspólnego patentowania i publikowania również potrzebna jest informacja o autorach publikacji. Zostanie ona uzyskana ze strony Google Scholar (</w:t>
+      </w:r>
+      <w:hyperlink r:id="rId9" w:history="1">
+        <w:r>
+          <w:rPr>
+            <w:rStyle w:val="Hipercze"/>
+          </w:rPr>
+          <w:t>https://scholar.google.com/</w:t>
+        </w:r>
+      </w:hyperlink>
+      <w:r>
+        <w:t xml:space="preserve">). Również w języku </w:t>
+      </w:r>
+      <w:proofErr w:type="spellStart"/>
+      <w:r>
+        <w:t>Python</w:t>
+      </w:r>
+      <w:proofErr w:type="spellEnd"/>
+      <w:r>
+        <w:t xml:space="preserve"> zostaną przygotowane skrypty łączące się ze stroną, wyszukujące daną publikację i zwracające dane jej autorów.</w:t>
+      </w:r>
+    </w:p>
     <w:p>
       <w:pPr>
         <w:pStyle w:val="Akapitzlist"/>
@@ -571,7 +649,17 @@
         <w:t xml:space="preserve"> oraz metodyka uzyskania zadowalającego złączenia</w:t>
       </w:r>
     </w:p>
-    <w:p/>
+    <w:p>
+      <w:r>
+        <w:t>Wspólnym kluczem łączącym wszystkie dane będą imiona i nazwiska autorów. Sieć wygenerowana na zasadzie wspólnego patentowania jest zdefiniowana przez prowadzących i na tej podstawie zostanie wygenerowana sieć wspólnego publikowania – będzie ona zawierała tylko autorów występujący</w:t>
+      </w:r>
+      <w:r>
+        <w:t>ch</w:t>
+      </w:r>
+      <w:r>
+        <w:t xml:space="preserve"> w sieci wspólnego patentowania.</w:t>
+      </w:r>
+    </w:p>
     <w:p>
       <w:pPr>
         <w:pStyle w:val="Akapitzlist"/>
@@ -586,10 +674,173 @@
     </w:p>
     <w:p>
       <w:r>
+        <w:t xml:space="preserve">Do stworzenia oraz analizy sieci zostanie użyty pakiet </w:t>
+      </w:r>
+      <w:proofErr w:type="spellStart"/>
+      <w:r>
+        <w:t>NetworkX</w:t>
+      </w:r>
+      <w:proofErr w:type="spellEnd"/>
+      <w:r>
+        <w:t>. Każdy wierzchołek będzie przechowywał imię i nazwisko autora, a krawędzie będą obrazowały wspólne patenty/publikacje pomiędzy danymi autorami. Podczas tworzenia sieci zostaną z nich usunięte duplikaty krawędzi (powstające, kiedy dani autorzy stworzyli razem więcej niż jedną publikację/patent). Obie sieci zostaną porównane pod względem rzędu i rozmiaru, a także rozkładu stopni wierzchołków.</w:t>
+      </w:r>
+    </w:p>
+    <w:p>
+      <w:pPr>
+        <w:pStyle w:val="Akapitzlist"/>
+        <w:numPr>
+          <w:ilvl w:val="0"/>
+          <w:numId w:val="1"/>
+        </w:numPr>
+      </w:pPr>
+      <w:r>
+        <w:t>Repozytorium, postęp prac</w:t>
+      </w:r>
+    </w:p>
+    <w:p>
+      <w:r>
+        <w:t xml:space="preserve">Repozytorium zawierające aktualny postęp prac znajduje się pod linkiem </w:t>
+      </w:r>
+      <w:hyperlink r:id="rId10" w:history="1">
+        <w:r>
+          <w:rPr>
+            <w:rStyle w:val="Hipercze"/>
+          </w:rPr>
+          <w:t>https://github.com/danielpetrykowski/TASS</w:t>
+        </w:r>
+      </w:hyperlink>
+      <w:r>
+        <w:t xml:space="preserve">. Na obecnym etapie prac powstały skrypty mające sprawdzić możliwości uzyskiwania danych o patentach i publikacjach ze stron Google </w:t>
+      </w:r>
+      <w:proofErr w:type="spellStart"/>
+      <w:r>
+        <w:t>Patents</w:t>
+      </w:r>
+      <w:proofErr w:type="spellEnd"/>
+      <w:r>
+        <w:t xml:space="preserve"> i Google Scholar. Są to jedne z największych publicznie dostępnych baz danych patentów o publikacji. </w:t>
+      </w:r>
+      <w:r>
+        <w:t>Liczymy, że zawierają one informacje o autorach wszystkich polskich patentów i publikacji. W przypadku braku informacji o danym patencie informacja zostanie pozyskana ze strony Urzędu Patentowego Rzeczypospolitej Polskiej (</w:t>
+      </w:r>
+      <w:hyperlink r:id="rId11" w:history="1">
+        <w:r>
+          <w:rPr>
+            <w:rStyle w:val="Hipercze"/>
+          </w:rPr>
+          <w:t>https://grab.uprp.pl/SitePages/Start.aspx</w:t>
+        </w:r>
+      </w:hyperlink>
+      <w:r>
+        <w:t>).</w:t>
+      </w:r>
+    </w:p>
+    <w:p>
+      <w:r>
+        <w:t xml:space="preserve">Skrypt pozyskujący informacje o patentach używa biblioteki </w:t>
+      </w:r>
+      <w:proofErr w:type="spellStart"/>
+      <w:r>
+        <w:t>google_patent_scraper</w:t>
+      </w:r>
+      <w:proofErr w:type="spellEnd"/>
+      <w:r>
+        <w:t xml:space="preserve"> (</w:t>
+      </w:r>
+      <w:hyperlink r:id="rId12" w:history="1">
+        <w:r>
+          <w:rPr>
+            <w:rStyle w:val="Hipercze"/>
+          </w:rPr>
+          <w:t>https://github.com/ryanlstevens/google_patent_scraper</w:t>
+        </w:r>
+      </w:hyperlink>
+      <w:r>
+        <w:t>), a skrypt pozyskujący informacje o publikacjach biblioteki scholar (</w:t>
+      </w:r>
+      <w:hyperlink r:id="rId13" w:history="1">
+        <w:r>
+          <w:rPr>
+            <w:rStyle w:val="Hipercze"/>
+          </w:rPr>
+          <w:t>https://github.com/peterzjx/scholar.py</w:t>
+        </w:r>
+      </w:hyperlink>
+      <w:r>
+        <w:t xml:space="preserve">). Ostatni skrypt został poprawiony tak, aby prawidłowo uzyskiwał informacje o publikacji w formacie </w:t>
+      </w:r>
+      <w:proofErr w:type="spellStart"/>
+      <w:r>
+        <w:t>bibtex</w:t>
+      </w:r>
+      <w:proofErr w:type="spellEnd"/>
+      <w:r>
+        <w:t xml:space="preserve">, który zawiera </w:t>
+      </w:r>
+      <w:r>
+        <w:lastRenderedPageBreak/>
+        <w:t>imiona i nazwiska wszystkich autorów publikacji.</w:t>
+      </w:r>
+      <w:r>
+        <w:t xml:space="preserve"> Oba skrypty korzystają z biblioteki </w:t>
+      </w:r>
+      <w:proofErr w:type="spellStart"/>
+      <w:r>
+        <w:t>Beautiful</w:t>
+      </w:r>
+      <w:proofErr w:type="spellEnd"/>
+      <w:r>
+        <w:t xml:space="preserve"> Soup (</w:t>
+      </w:r>
+      <w:hyperlink r:id="rId14" w:history="1">
+        <w:r>
+          <w:rPr>
+            <w:rStyle w:val="Hipercze"/>
+          </w:rPr>
+          <w:t>https://www.crummy.com/software/BeautifulSoup/bs4/doc/</w:t>
+        </w:r>
+      </w:hyperlink>
+      <w:r>
+        <w:t>), która pozwala wyciągać i grupować informacje z plików HTML i XML. Do pobrania danych strony został użyt</w:t>
+      </w:r>
+      <w:r>
+        <w:t>y</w:t>
+      </w:r>
+      <w:r>
         <w:t xml:space="preserve"> </w:t>
+      </w:r>
+      <w:r>
+        <w:t xml:space="preserve">pakiet </w:t>
+      </w:r>
+      <w:proofErr w:type="spellStart"/>
+      <w:r>
+        <w:t>urllib</w:t>
+      </w:r>
+      <w:proofErr w:type="spellEnd"/>
+      <w:r>
+        <w:t xml:space="preserve"> (</w:t>
+      </w:r>
+      <w:hyperlink r:id="rId15" w:history="1">
+        <w:r>
+          <w:rPr>
+            <w:rStyle w:val="Hipercze"/>
+          </w:rPr>
+          <w:t>https://docs.python.org/3/library/urllib.html</w:t>
+        </w:r>
+      </w:hyperlink>
+      <w:r>
+        <w:t>)</w:t>
+      </w:r>
+      <w:r>
+        <w:t>.</w:t>
       </w:r>
       <w:bookmarkStart w:id="0" w:name="_GoBack"/>
       <w:bookmarkEnd w:id="0"/>
+    </w:p>
+    <w:p>
+      <w:r>
+        <w:t xml:space="preserve"> </w:t>
+      </w:r>
     </w:p>
     <w:sectPr>
       <w:pgSz w:w="11906" w:h="16838"/>
@@ -601,9 +852,145 @@
 </w:document>
 </file>
 
+<file path=word/endnotes.xml><?xml version="1.0" encoding="utf-8"?>
+<w:endnotes xmlns:wpc="http://schemas.microsoft.com/office/word/2010/wordprocessingCanvas" xmlns:cx="http://schemas.microsoft.com/office/drawing/2014/chartex" xmlns:cx1="http://schemas.microsoft.com/office/drawing/2015/9/8/chartex" xmlns:cx2="http://schemas.microsoft.com/office/drawing/2015/10/21/chartex" xmlns:cx3="http://schemas.microsoft.com/office/drawing/2016/5/9/chartex" xmlns:cx4="http://schemas.microsoft.com/office/drawing/2016/5/10/chartex" xmlns:cx5="http://schemas.microsoft.com/office/drawing/2016/5/11/chartex" xmlns:cx6="http://schemas.microsoft.com/office/drawing/2016/5/12/chartex" xmlns:cx7="http://schemas.microsoft.com/office/drawing/2016/5/13/chartex" xmlns:cx8="http://schemas.microsoft.com/office/drawing/2016/5/14/chartex" xmlns:mc="http://schemas.openxmlformats.org/markup-compatibility/2006" xmlns:aink="http://schemas.microsoft.com/office/drawing/2016/ink" xmlns:am3d="http://schemas.microsoft.com/office/drawing/2017/model3d" xmlns:o="urn:schemas-microsoft-com:office:office" xmlns:r="http://schemas.openxmlformats.org/officeDocument/2006/relationships" xmlns:m="http://schemas.openxmlformats.org/officeDocument/2006/math" xmlns:v="urn:schemas-microsoft-com:vml" xmlns:wp14="http://schemas.microsoft.com/office/word/2010/wordprocessingDrawing" xmlns:wp="http://schemas.openxmlformats.org/drawingml/2006/wordprocessingDrawing" xmlns:w10="urn:schemas-microsoft-com:office:word" xmlns:w="http://schemas.openxmlformats.org/wordprocessingml/2006/main" xmlns:w14="http://schemas.microsoft.com/office/word/2010/wordml" xmlns:w15="http://schemas.microsoft.com/office/word/2012/wordml" xmlns:w16cid="http://schemas.microsoft.com/office/word/2016/wordml/cid" xmlns:w16se="http://schemas.microsoft.com/office/word/2015/wordml/symex" xmlns:wpg="http://schemas.microsoft.com/office/word/2010/wordprocessingGroup" xmlns:wpi="http://schemas.microsoft.com/office/word/2010/wordprocessingInk" xmlns:wne="http://schemas.microsoft.com/office/word/2006/wordml" xmlns:wps="http://schemas.microsoft.com/office/word/2010/wordprocessingShape" mc:Ignorable="w14 w15 w16se w16cid wp14">
+  <w:endnote w:type="separator" w:id="-1">
+    <w:p>
+      <w:pPr>
+        <w:spacing w:after="0" w:line="240" w:lineRule="auto"/>
+      </w:pPr>
+      <w:r>
+        <w:separator/>
+      </w:r>
+    </w:p>
+  </w:endnote>
+  <w:endnote w:type="continuationSeparator" w:id="0">
+    <w:p>
+      <w:pPr>
+        <w:spacing w:after="0" w:line="240" w:lineRule="auto"/>
+      </w:pPr>
+      <w:r>
+        <w:continuationSeparator/>
+      </w:r>
+    </w:p>
+  </w:endnote>
+</w:endnotes>
+</file>
+
+<file path=word/footnotes.xml><?xml version="1.0" encoding="utf-8"?>
+<w:footnotes xmlns:wpc="http://schemas.microsoft.com/office/word/2010/wordprocessingCanvas" xmlns:cx="http://schemas.microsoft.com/office/drawing/2014/chartex" xmlns:cx1="http://schemas.microsoft.com/office/drawing/2015/9/8/chartex" xmlns:cx2="http://schemas.microsoft.com/office/drawing/2015/10/21/chartex" xmlns:cx3="http://schemas.microsoft.com/office/drawing/2016/5/9/chartex" xmlns:cx4="http://schemas.microsoft.com/office/drawing/2016/5/10/chartex" xmlns:cx5="http://schemas.microsoft.com/office/drawing/2016/5/11/chartex" xmlns:cx6="http://schemas.microsoft.com/office/drawing/2016/5/12/chartex" xmlns:cx7="http://schemas.microsoft.com/office/drawing/2016/5/13/chartex" xmlns:cx8="http://schemas.microsoft.com/office/drawing/2016/5/14/chartex" xmlns:mc="http://schemas.openxmlformats.org/markup-compatibility/2006" xmlns:aink="http://schemas.microsoft.com/office/drawing/2016/ink" xmlns:am3d="http://schemas.microsoft.com/office/drawing/2017/model3d" xmlns:o="urn:schemas-microsoft-com:office:office" xmlns:r="http://schemas.openxmlformats.org/officeDocument/2006/relationships" xmlns:m="http://schemas.openxmlformats.org/officeDocument/2006/math" xmlns:v="urn:schemas-microsoft-com:vml" xmlns:wp14="http://schemas.microsoft.com/office/word/2010/wordprocessingDrawing" xmlns:wp="http://schemas.openxmlformats.org/drawingml/2006/wordprocessingDrawing" xmlns:w10="urn:schemas-microsoft-com:office:word" xmlns:w="http://schemas.openxmlformats.org/wordprocessingml/2006/main" xmlns:w14="http://schemas.microsoft.com/office/word/2010/wordml" xmlns:w15="http://schemas.microsoft.com/office/word/2012/wordml" xmlns:w16cid="http://schemas.microsoft.com/office/word/2016/wordml/cid" xmlns:w16se="http://schemas.microsoft.com/office/word/2015/wordml/symex" xmlns:wpg="http://schemas.microsoft.com/office/word/2010/wordprocessingGroup" xmlns:wpi="http://schemas.microsoft.com/office/word/2010/wordprocessingInk" xmlns:wne="http://schemas.microsoft.com/office/word/2006/wordml" xmlns:wps="http://schemas.microsoft.com/office/word/2010/wordprocessingShape" mc:Ignorable="w14 w15 w16se w16cid wp14">
+  <w:footnote w:type="separator" w:id="-1">
+    <w:p>
+      <w:pPr>
+        <w:spacing w:after="0" w:line="240" w:lineRule="auto"/>
+      </w:pPr>
+      <w:r>
+        <w:separator/>
+      </w:r>
+    </w:p>
+  </w:footnote>
+  <w:footnote w:type="continuationSeparator" w:id="0">
+    <w:p>
+      <w:pPr>
+        <w:spacing w:after="0" w:line="240" w:lineRule="auto"/>
+      </w:pPr>
+      <w:r>
+        <w:continuationSeparator/>
+      </w:r>
+    </w:p>
+  </w:footnote>
+</w:footnotes>
+</file>
+
 <file path=word/numbering.xml><?xml version="1.0" encoding="utf-8"?>
 <w:numbering xmlns:wpc="http://schemas.microsoft.com/office/word/2010/wordprocessingCanvas" xmlns:cx="http://schemas.microsoft.com/office/drawing/2014/chartex" xmlns:cx1="http://schemas.microsoft.com/office/drawing/2015/9/8/chartex" xmlns:cx2="http://schemas.microsoft.com/office/drawing/2015/10/21/chartex" xmlns:cx3="http://schemas.microsoft.com/office/drawing/2016/5/9/chartex" xmlns:cx4="http://schemas.microsoft.com/office/drawing/2016/5/10/chartex" xmlns:cx5="http://schemas.microsoft.com/office/drawing/2016/5/11/chartex" xmlns:cx6="http://schemas.microsoft.com/office/drawing/2016/5/12/chartex" xmlns:cx7="http://schemas.microsoft.com/office/drawing/2016/5/13/chartex" xmlns:cx8="http://schemas.microsoft.com/office/drawing/2016/5/14/chartex" xmlns:mc="http://schemas.openxmlformats.org/markup-compatibility/2006" xmlns:aink="http://schemas.microsoft.com/office/drawing/2016/ink" xmlns:am3d="http://schemas.microsoft.com/office/drawing/2017/model3d" xmlns:o="urn:schemas-microsoft-com:office:office" xmlns:r="http://schemas.openxmlformats.org/officeDocument/2006/relationships" xmlns:m="http://schemas.openxmlformats.org/officeDocument/2006/math" xmlns:v="urn:schemas-microsoft-com:vml" xmlns:wp14="http://schemas.microsoft.com/office/word/2010/wordprocessingDrawing" xmlns:wp="http://schemas.openxmlformats.org/drawingml/2006/wordprocessingDrawing" xmlns:w10="urn:schemas-microsoft-com:office:word" xmlns:w="http://schemas.openxmlformats.org/wordprocessingml/2006/main" xmlns:w14="http://schemas.microsoft.com/office/word/2010/wordml" xmlns:w15="http://schemas.microsoft.com/office/word/2012/wordml" xmlns:w16cid="http://schemas.microsoft.com/office/word/2016/wordml/cid" xmlns:w16se="http://schemas.microsoft.com/office/word/2015/wordml/symex" xmlns:wpg="http://schemas.microsoft.com/office/word/2010/wordprocessingGroup" xmlns:wpi="http://schemas.microsoft.com/office/word/2010/wordprocessingInk" xmlns:wne="http://schemas.microsoft.com/office/word/2006/wordml" xmlns:wps="http://schemas.microsoft.com/office/word/2010/wordprocessingShape" mc:Ignorable="w14 w15 w16se w16cid wp14">
   <w:abstractNum w:abstractNumId="0" w15:restartNumberingAfterBreak="0">
+    <w:nsid w:val="1F3E3A1E"/>
+    <w:multiLevelType w:val="hybridMultilevel"/>
+    <w:tmpl w:val="8F4839FC"/>
+    <w:lvl w:ilvl="0" w:tplc="0415000F">
+      <w:start w:val="1"/>
+      <w:numFmt w:val="decimal"/>
+      <w:lvlText w:val="%1."/>
+      <w:lvlJc w:val="left"/>
+      <w:pPr>
+        <w:ind w:left="720" w:hanging="360"/>
+      </w:pPr>
+    </w:lvl>
+    <w:lvl w:ilvl="1" w:tplc="04150019" w:tentative="1">
+      <w:start w:val="1"/>
+      <w:numFmt w:val="lowerLetter"/>
+      <w:lvlText w:val="%2."/>
+      <w:lvlJc w:val="left"/>
+      <w:pPr>
+        <w:ind w:left="1440" w:hanging="360"/>
+      </w:pPr>
+    </w:lvl>
+    <w:lvl w:ilvl="2" w:tplc="0415001B" w:tentative="1">
+      <w:start w:val="1"/>
+      <w:numFmt w:val="lowerRoman"/>
+      <w:lvlText w:val="%3."/>
+      <w:lvlJc w:val="right"/>
+      <w:pPr>
+        <w:ind w:left="2160" w:hanging="180"/>
+      </w:pPr>
+    </w:lvl>
+    <w:lvl w:ilvl="3" w:tplc="0415000F" w:tentative="1">
+      <w:start w:val="1"/>
+      <w:numFmt w:val="decimal"/>
+      <w:lvlText w:val="%4."/>
+      <w:lvlJc w:val="left"/>
+      <w:pPr>
+        <w:ind w:left="2880" w:hanging="360"/>
+      </w:pPr>
+    </w:lvl>
+    <w:lvl w:ilvl="4" w:tplc="04150019" w:tentative="1">
+      <w:start w:val="1"/>
+      <w:numFmt w:val="lowerLetter"/>
+      <w:lvlText w:val="%5."/>
+      <w:lvlJc w:val="left"/>
+      <w:pPr>
+        <w:ind w:left="3600" w:hanging="360"/>
+      </w:pPr>
+    </w:lvl>
+    <w:lvl w:ilvl="5" w:tplc="0415001B" w:tentative="1">
+      <w:start w:val="1"/>
+      <w:numFmt w:val="lowerRoman"/>
+      <w:lvlText w:val="%6."/>
+      <w:lvlJc w:val="right"/>
+      <w:pPr>
+        <w:ind w:left="4320" w:hanging="180"/>
+      </w:pPr>
+    </w:lvl>
+    <w:lvl w:ilvl="6" w:tplc="0415000F" w:tentative="1">
+      <w:start w:val="1"/>
+      <w:numFmt w:val="decimal"/>
+      <w:lvlText w:val="%7."/>
+      <w:lvlJc w:val="left"/>
+      <w:pPr>
+        <w:ind w:left="5040" w:hanging="360"/>
+      </w:pPr>
+    </w:lvl>
+    <w:lvl w:ilvl="7" w:tplc="04150019" w:tentative="1">
+      <w:start w:val="1"/>
+      <w:numFmt w:val="lowerLetter"/>
+      <w:lvlText w:val="%8."/>
+      <w:lvlJc w:val="left"/>
+      <w:pPr>
+        <w:ind w:left="5760" w:hanging="360"/>
+      </w:pPr>
+    </w:lvl>
+    <w:lvl w:ilvl="8" w:tplc="0415001B" w:tentative="1">
+      <w:start w:val="1"/>
+      <w:numFmt w:val="lowerRoman"/>
+      <w:lvlText w:val="%9."/>
+      <w:lvlJc w:val="right"/>
+      <w:pPr>
+        <w:ind w:left="6480" w:hanging="180"/>
+      </w:pPr>
+    </w:lvl>
+  </w:abstractNum>
+  <w:abstractNum w:abstractNumId="1" w15:restartNumberingAfterBreak="0">
     <w:nsid w:val="59927376"/>
     <w:multiLevelType w:val="multilevel"/>
     <w:tmpl w:val="F51028A0"/>
@@ -722,6 +1109,9 @@
     </w:lvl>
   </w:abstractNum>
   <w:num w:numId="1">
+    <w:abstractNumId w:val="1"/>
+  </w:num>
+  <w:num w:numId="2">
     <w:abstractNumId w:val="0"/>
   </w:num>
 </w:numbering>
@@ -744,7 +1134,7 @@
       </w:pPr>
     </w:pPrDefault>
   </w:docDefaults>
-  <w:latentStyles w:defLockedState="0" w:defUIPriority="99" w:defSemiHidden="0" w:defUnhideWhenUsed="0" w:defQFormat="0" w:count="376">
+  <w:latentStyles w:defLockedState="0" w:defUIPriority="99" w:defSemiHidden="0" w:defUnhideWhenUsed="0" w:defQFormat="0" w:count="375">
     <w:lsdException w:name="Normal" w:uiPriority="0" w:qFormat="1"/>
     <w:lsdException w:name="heading 1" w:uiPriority="9" w:qFormat="1"/>
     <w:lsdException w:name="heading 2" w:semiHidden="1" w:uiPriority="9" w:unhideWhenUsed="1" w:qFormat="1"/>
@@ -1120,7 +1510,6 @@
     <w:lsdException w:name="Smart Hyperlink" w:semiHidden="1" w:unhideWhenUsed="1"/>
     <w:lsdException w:name="Hashtag" w:semiHidden="1" w:unhideWhenUsed="1"/>
     <w:lsdException w:name="Unresolved Mention" w:semiHidden="1" w:unhideWhenUsed="1"/>
-    <w:lsdException w:name="Smart Link" w:semiHidden="1" w:unhideWhenUsed="1"/>
   </w:latentStyles>
   <w:style w:type="paragraph" w:default="1" w:styleId="Normalny">
     <w:name w:val="Normal"/>
@@ -1163,6 +1552,68 @@
       <w:ind w:left="720"/>
       <w:contextualSpacing/>
     </w:pPr>
+  </w:style>
+  <w:style w:type="character" w:styleId="Hipercze">
+    <w:name w:val="Hyperlink"/>
+    <w:basedOn w:val="Domylnaczcionkaakapitu"/>
+    <w:uiPriority w:val="99"/>
+    <w:unhideWhenUsed/>
+    <w:rsid w:val="009B26EB"/>
+    <w:rPr>
+      <w:color w:val="0563C1" w:themeColor="hyperlink"/>
+      <w:u w:val="single"/>
+    </w:rPr>
+  </w:style>
+  <w:style w:type="character" w:styleId="Nierozpoznanawzmianka">
+    <w:name w:val="Unresolved Mention"/>
+    <w:basedOn w:val="Domylnaczcionkaakapitu"/>
+    <w:uiPriority w:val="99"/>
+    <w:semiHidden/>
+    <w:unhideWhenUsed/>
+    <w:rsid w:val="009B26EB"/>
+    <w:rPr>
+      <w:color w:val="605E5C"/>
+      <w:shd w:val="clear" w:color="auto" w:fill="E1DFDD"/>
+    </w:rPr>
+  </w:style>
+  <w:style w:type="paragraph" w:styleId="Tekstprzypisukocowego">
+    <w:name w:val="endnote text"/>
+    <w:basedOn w:val="Normalny"/>
+    <w:link w:val="TekstprzypisukocowegoZnak"/>
+    <w:uiPriority w:val="99"/>
+    <w:semiHidden/>
+    <w:unhideWhenUsed/>
+    <w:rsid w:val="007417F6"/>
+    <w:pPr>
+      <w:spacing w:after="0" w:line="240" w:lineRule="auto"/>
+    </w:pPr>
+    <w:rPr>
+      <w:sz w:val="20"/>
+      <w:szCs w:val="20"/>
+    </w:rPr>
+  </w:style>
+  <w:style w:type="character" w:customStyle="1" w:styleId="TekstprzypisukocowegoZnak">
+    <w:name w:val="Tekst przypisu końcowego Znak"/>
+    <w:basedOn w:val="Domylnaczcionkaakapitu"/>
+    <w:link w:val="Tekstprzypisukocowego"/>
+    <w:uiPriority w:val="99"/>
+    <w:semiHidden/>
+    <w:rsid w:val="007417F6"/>
+    <w:rPr>
+      <w:sz w:val="20"/>
+      <w:szCs w:val="20"/>
+    </w:rPr>
+  </w:style>
+  <w:style w:type="character" w:styleId="Odwoanieprzypisukocowego">
+    <w:name w:val="endnote reference"/>
+    <w:basedOn w:val="Domylnaczcionkaakapitu"/>
+    <w:uiPriority w:val="99"/>
+    <w:semiHidden/>
+    <w:unhideWhenUsed/>
+    <w:rsid w:val="007417F6"/>
+    <w:rPr>
+      <w:vertAlign w:val="superscript"/>
+    </w:rPr>
   </w:style>
 </w:styles>
 </file>
@@ -1460,4 +1911,16 @@
     </a:ext>
   </a:extLst>
 </a:theme>
+</file>
+
+<file path=customXml/item1.xml><?xml version="1.0" encoding="utf-8"?>
+<b:Sources xmlns:b="http://schemas.openxmlformats.org/officeDocument/2006/bibliography" xmlns="http://schemas.openxmlformats.org/officeDocument/2006/bibliography" SelectedStyle="\APASixthEditionOfficeOnline.xsl" StyleName="APA" Version="6"/>
+</file>
+
+<file path=customXml/itemProps1.xml><?xml version="1.0" encoding="utf-8"?>
+<ds:datastoreItem xmlns:ds="http://schemas.openxmlformats.org/officeDocument/2006/customXml" ds:itemID="{8F678025-AEBA-43B7-8A7F-99465B60EFD0}">
+  <ds:schemaRefs>
+    <ds:schemaRef ds:uri="http://schemas.openxmlformats.org/officeDocument/2006/bibliography"/>
+  </ds:schemaRefs>
+</ds:datastoreItem>
 </file>
</xml_diff>